<commit_message>
mic update la fisierul cu tema de laborator
</commit_message>
<xml_diff>
--- a/SGBD/Tema de laborator SGBD.docx
+++ b/SGBD/Tema de laborator SGBD.docx
@@ -43,6 +43,14 @@
     </w:p>
     <w:sdt>
       <w:sdtPr>
+        <w:rPr>
+          <w:rFonts w:asciiTheme="minorHAnsi" w:eastAsiaTheme="minorHAnsi" w:hAnsiTheme="minorHAnsi" w:cstheme="minorBidi"/>
+          <w:color w:val="auto"/>
+          <w:kern w:val="2"/>
+          <w:sz w:val="22"/>
+          <w:szCs w:val="22"/>
+          <w14:ligatures w14:val="standardContextual"/>
+        </w:rPr>
         <w:id w:val="-964042509"/>
         <w:docPartObj>
           <w:docPartGallery w:val="Table of Contents"/>
@@ -51,15 +59,10 @@
       </w:sdtPr>
       <w:sdtEndPr>
         <w:rPr>
-          <w:rFonts w:ascii="Arial" w:eastAsiaTheme="minorHAnsi" w:hAnsi="Arial" w:cs="Arial"/>
+          <w:rFonts w:ascii="Arial" w:hAnsi="Arial" w:cs="Arial"/>
           <w:b/>
           <w:bCs/>
           <w:noProof/>
-          <w:color w:val="auto"/>
-          <w:kern w:val="2"/>
-          <w:sz w:val="22"/>
-          <w:szCs w:val="22"/>
-          <w14:ligatures w14:val="standardContextual"/>
         </w:rPr>
       </w:sdtEndPr>
       <w:sdtContent>
@@ -74,7 +77,6 @@
               <w:color w:val="auto"/>
             </w:rPr>
           </w:pPr>
-          <w:proofErr w:type="spellStart"/>
           <w:r>
             <w:rPr>
               <w:rFonts w:ascii="Arial" w:hAnsi="Arial" w:cs="Arial"/>
@@ -84,7 +86,6 @@
             </w:rPr>
             <w:t>Cuprins</w:t>
           </w:r>
-          <w:proofErr w:type="spellEnd"/>
         </w:p>
         <w:p>
           <w:pPr>
@@ -1407,7 +1408,27 @@
           <w:szCs w:val="24"/>
           <w:lang w:val="ro-RO"/>
         </w:rPr>
-        <w:t>.</w:t>
+        <w:t xml:space="preserve">, iar backup-ul într-un fișier </w:t>
+      </w:r>
+      <w:r>
+        <w:rPr>
+          <w:rFonts w:ascii="Arial" w:hAnsi="Arial" w:cs="Arial"/>
+          <w:b/>
+          <w:bCs/>
+          <w:sz w:val="24"/>
+          <w:szCs w:val="24"/>
+          <w:lang w:val="ro-RO"/>
+        </w:rPr>
+        <w:t>sql</w:t>
+      </w:r>
+      <w:r>
+        <w:rPr>
+          <w:rFonts w:ascii="Arial" w:hAnsi="Arial" w:cs="Arial"/>
+          <w:sz w:val="24"/>
+          <w:szCs w:val="24"/>
+          <w:lang w:val="ro-RO"/>
+        </w:rPr>
+        <w:t xml:space="preserve"> (se poate genera automat).</w:t>
       </w:r>
     </w:p>
     <w:p>
@@ -2079,14 +2100,6 @@
           <w:lang w:val="ro-RO"/>
         </w:rPr>
         <w:tab/>
-      </w:r>
-      <w:r>
-        <w:rPr>
-          <w:rFonts w:ascii="Arial" w:hAnsi="Arial" w:cs="Arial"/>
-          <w:sz w:val="24"/>
-          <w:szCs w:val="24"/>
-          <w:lang w:val="ro-RO"/>
-        </w:rPr>
         <w:t>Creați t</w:t>
       </w:r>
       <w:r>
@@ -2256,16 +2269,7 @@
                 <w:szCs w:val="24"/>
                 <w:lang w:val="ro-RO"/>
               </w:rPr>
-              <w:t>id_</w:t>
-            </w:r>
-            <w:r>
-              <w:rPr>
-                <w:rFonts w:ascii="Arial" w:hAnsi="Arial" w:cs="Arial"/>
-                <w:sz w:val="24"/>
-                <w:szCs w:val="24"/>
-                <w:lang w:val="ro-RO"/>
-              </w:rPr>
-              <w:t>competitie</w:t>
+              <w:t>id_competitie</w:t>
             </w:r>
           </w:p>
         </w:tc>
@@ -2505,16 +2509,7 @@
                 <w:szCs w:val="24"/>
                 <w:lang w:val="ro-RO"/>
               </w:rPr>
-              <w:t>data_</w:t>
-            </w:r>
-            <w:r>
-              <w:rPr>
-                <w:rFonts w:ascii="Arial" w:hAnsi="Arial" w:cs="Arial"/>
-                <w:sz w:val="24"/>
-                <w:szCs w:val="24"/>
-                <w:lang w:val="ro-RO"/>
-              </w:rPr>
-              <w:t>desfasurarii</w:t>
+              <w:t>data_desfasurarii</w:t>
             </w:r>
           </w:p>
         </w:tc>
@@ -2777,16 +2772,7 @@
                 <w:szCs w:val="24"/>
                 <w:lang w:val="ro-RO"/>
               </w:rPr>
-              <w:t>id_</w:t>
-            </w:r>
-            <w:r>
-              <w:rPr>
-                <w:rFonts w:ascii="Arial" w:hAnsi="Arial" w:cs="Arial"/>
-                <w:sz w:val="24"/>
-                <w:szCs w:val="24"/>
-                <w:lang w:val="ro-RO"/>
-              </w:rPr>
-              <w:t>participare</w:t>
+              <w:t>id_participare</w:t>
             </w:r>
           </w:p>
         </w:tc>
@@ -2897,25 +2883,7 @@
                 <w:szCs w:val="24"/>
                 <w:lang w:val="ro-RO"/>
               </w:rPr>
-              <w:t>INT (</w:t>
-            </w:r>
-            <w:r>
-              <w:rPr>
-                <w:rFonts w:ascii="Arial" w:hAnsi="Arial" w:cs="Arial"/>
-                <w:sz w:val="24"/>
-                <w:szCs w:val="24"/>
-                <w:lang w:val="ro-RO"/>
-              </w:rPr>
-              <w:t>F</w:t>
-            </w:r>
-            <w:r>
-              <w:rPr>
-                <w:rFonts w:ascii="Arial" w:hAnsi="Arial" w:cs="Arial"/>
-                <w:sz w:val="24"/>
-                <w:szCs w:val="24"/>
-                <w:lang w:val="ro-RO"/>
-              </w:rPr>
-              <w:t>K)</w:t>
+              <w:t>INT (FK)</w:t>
             </w:r>
           </w:p>
         </w:tc>
@@ -3003,25 +2971,7 @@
                 <w:szCs w:val="24"/>
                 <w:lang w:val="ro-RO"/>
               </w:rPr>
-              <w:t>INT (</w:t>
-            </w:r>
-            <w:r>
-              <w:rPr>
-                <w:rFonts w:ascii="Arial" w:hAnsi="Arial" w:cs="Arial"/>
-                <w:sz w:val="24"/>
-                <w:szCs w:val="24"/>
-                <w:lang w:val="ro-RO"/>
-              </w:rPr>
-              <w:t>F</w:t>
-            </w:r>
-            <w:r>
-              <w:rPr>
-                <w:rFonts w:ascii="Arial" w:hAnsi="Arial" w:cs="Arial"/>
-                <w:sz w:val="24"/>
-                <w:szCs w:val="24"/>
-                <w:lang w:val="ro-RO"/>
-              </w:rPr>
-              <w:t>K)</w:t>
+              <w:t>INT (FK)</w:t>
             </w:r>
           </w:p>
         </w:tc>
@@ -3338,16 +3288,7 @@
                 <w:szCs w:val="24"/>
                 <w:lang w:val="ro-RO"/>
               </w:rPr>
-              <w:t>id_</w:t>
-            </w:r>
-            <w:r>
-              <w:rPr>
-                <w:rFonts w:ascii="Arial" w:hAnsi="Arial" w:cs="Arial"/>
-                <w:sz w:val="24"/>
-                <w:szCs w:val="24"/>
-                <w:lang w:val="ro-RO"/>
-              </w:rPr>
-              <w:t>rezultat</w:t>
+              <w:t>id_rezultat</w:t>
             </w:r>
           </w:p>
         </w:tc>
@@ -3433,16 +3374,7 @@
                 <w:szCs w:val="24"/>
                 <w:lang w:val="ro-RO"/>
               </w:rPr>
-              <w:t>id_</w:t>
-            </w:r>
-            <w:r>
-              <w:rPr>
-                <w:rFonts w:ascii="Arial" w:hAnsi="Arial" w:cs="Arial"/>
-                <w:sz w:val="24"/>
-                <w:szCs w:val="24"/>
-                <w:lang w:val="ro-RO"/>
-              </w:rPr>
-              <w:t>participare</w:t>
+              <w:t>id_participare</w:t>
             </w:r>
           </w:p>
         </w:tc>
@@ -3655,7 +3587,79 @@
           <w:szCs w:val="24"/>
           <w:lang w:val="ro-RO"/>
         </w:rPr>
-        <w:t>. Pentru că sunt foarte multe coloane, le-am grupat 2 câte 2, coloana cu valoarea efectiva obtinuta, si punctajul aferent:</w:t>
+        <w:t>. Pentru că sunt foarte multe coloane, le-am grupat 2 câte 2, coloana cu valoarea efectiv</w:t>
+      </w:r>
+      <w:r>
+        <w:rPr>
+          <w:rFonts w:ascii="Arial" w:hAnsi="Arial" w:cs="Arial"/>
+          <w:sz w:val="24"/>
+          <w:szCs w:val="24"/>
+          <w:lang w:val="ro-RO"/>
+        </w:rPr>
+        <w:t>ă</w:t>
+      </w:r>
+      <w:r>
+        <w:rPr>
+          <w:rFonts w:ascii="Arial" w:hAnsi="Arial" w:cs="Arial"/>
+          <w:sz w:val="24"/>
+          <w:szCs w:val="24"/>
+          <w:lang w:val="ro-RO"/>
+        </w:rPr>
+        <w:t xml:space="preserve"> ob</w:t>
+      </w:r>
+      <w:r>
+        <w:rPr>
+          <w:rFonts w:ascii="Arial" w:hAnsi="Arial" w:cs="Arial"/>
+          <w:sz w:val="24"/>
+          <w:szCs w:val="24"/>
+          <w:lang w:val="ro-RO"/>
+        </w:rPr>
+        <w:t>ț</w:t>
+      </w:r>
+      <w:r>
+        <w:rPr>
+          <w:rFonts w:ascii="Arial" w:hAnsi="Arial" w:cs="Arial"/>
+          <w:sz w:val="24"/>
+          <w:szCs w:val="24"/>
+          <w:lang w:val="ro-RO"/>
+        </w:rPr>
+        <w:t>inut</w:t>
+      </w:r>
+      <w:r>
+        <w:rPr>
+          <w:rFonts w:ascii="Arial" w:hAnsi="Arial" w:cs="Arial"/>
+          <w:sz w:val="24"/>
+          <w:szCs w:val="24"/>
+          <w:lang w:val="ro-RO"/>
+        </w:rPr>
+        <w:t>ă</w:t>
+      </w:r>
+      <w:r>
+        <w:rPr>
+          <w:rFonts w:ascii="Arial" w:hAnsi="Arial" w:cs="Arial"/>
+          <w:sz w:val="24"/>
+          <w:szCs w:val="24"/>
+          <w:lang w:val="ro-RO"/>
+        </w:rPr>
+        <w:t xml:space="preserve">, </w:t>
+      </w:r>
+      <w:r>
+        <w:rPr>
+          <w:rFonts w:ascii="Arial" w:hAnsi="Arial" w:cs="Arial"/>
+          <w:sz w:val="24"/>
+          <w:szCs w:val="24"/>
+          <w:lang w:val="ro-RO"/>
+        </w:rPr>
+        <w:t>ș</w:t>
+      </w:r>
+      <w:r>
+        <w:rPr>
+          <w:rFonts w:ascii="Arial" w:hAnsi="Arial" w:cs="Arial"/>
+          <w:sz w:val="24"/>
+          <w:szCs w:val="24"/>
+          <w:lang w:val="ro-RO"/>
+        </w:rPr>
+        <w:t>i punctajul aferent:</w:t>
       </w:r>
     </w:p>
     <w:tbl>
@@ -3795,16 +3799,7 @@
                 <w:szCs w:val="24"/>
                 <w:lang w:val="ro-RO"/>
               </w:rPr>
-              <w:t>id_rezultat</w:t>
-            </w:r>
-            <w:r>
-              <w:rPr>
-                <w:rFonts w:ascii="Arial" w:hAnsi="Arial" w:cs="Arial"/>
-                <w:sz w:val="24"/>
-                <w:szCs w:val="24"/>
-                <w:lang w:val="ro-RO"/>
-              </w:rPr>
-              <w:t>e</w:t>
+              <w:t>id_rezultate</w:t>
             </w:r>
           </w:p>
         </w:tc>
@@ -5863,9 +5858,60 @@
     </w:p>
     <w:p>
       <w:pPr>
+        <w:spacing w:line="360" w:lineRule="auto"/>
+        <w:jc w:val="both"/>
+        <w:rPr>
+          <w:rFonts w:ascii="Arial" w:hAnsi="Arial" w:cs="Arial"/>
+          <w:sz w:val="24"/>
+          <w:szCs w:val="24"/>
+          <w:lang w:val="ro-RO"/>
+        </w:rPr>
+      </w:pPr>
+      <w:bookmarkStart w:id="2" w:name="_Toc195638678"/>
+      <w:r>
+        <w:rPr>
+          <w:rFonts w:ascii="Arial" w:hAnsi="Arial" w:cs="Arial"/>
+          <w:sz w:val="24"/>
+          <w:szCs w:val="24"/>
+          <w:lang w:val="ro-RO"/>
+        </w:rPr>
+        <w:tab/>
+        <w:t xml:space="preserve">Pentru fiecare fișier </w:t>
+      </w:r>
+      <w:r>
+        <w:rPr>
+          <w:rFonts w:ascii="Arial" w:hAnsi="Arial" w:cs="Arial"/>
+          <w:b/>
+          <w:bCs/>
+          <w:sz w:val="24"/>
+          <w:szCs w:val="24"/>
+          <w:lang w:val="ro-RO"/>
+        </w:rPr>
+        <w:t>sql</w:t>
+      </w:r>
+      <w:r>
+        <w:rPr>
+          <w:rFonts w:ascii="Arial" w:hAnsi="Arial" w:cs="Arial"/>
+          <w:sz w:val="24"/>
+          <w:szCs w:val="24"/>
+          <w:lang w:val="ro-RO"/>
+        </w:rPr>
+        <w:t xml:space="preserve"> </w:t>
+      </w:r>
+      <w:r>
+        <w:rPr>
+          <w:rFonts w:ascii="Arial" w:hAnsi="Arial" w:cs="Arial"/>
+          <w:sz w:val="24"/>
+          <w:szCs w:val="24"/>
+          <w:lang w:val="ro-RO"/>
+        </w:rPr>
+        <w:t>creat la acest capitol, înaintea fiecărei rezolvări / soluții, se va pune un comentariu cu numărul exercițiului și textul acestuia.</w:t>
+      </w:r>
+    </w:p>
+    <w:p>
+      <w:pPr>
         <w:pStyle w:val="Heading2"/>
       </w:pPr>
-      <w:bookmarkStart w:id="2" w:name="_Toc195638678"/>
       <w:r>
         <w:t>2.1. Interogări SQL</w:t>
       </w:r>
@@ -6429,18 +6475,7 @@
           <w:szCs w:val="24"/>
           <w:lang w:val="ro-RO"/>
         </w:rPr>
-        <w:t>proceduri_stocate</w:t>
-      </w:r>
-      <w:r>
-        <w:rPr>
-          <w:rFonts w:ascii="Arial" w:hAnsi="Arial" w:cs="Arial"/>
-          <w:b/>
-          <w:bCs/>
-          <w:sz w:val="24"/>
-          <w:szCs w:val="24"/>
-          <w:lang w:val="ro-RO"/>
-        </w:rPr>
-        <w:t>.sql</w:t>
+        <w:t>proceduri_stocate.sql</w:t>
       </w:r>
       <w:r>
         <w:rPr>
@@ -6672,16 +6707,7 @@
       </w:pPr>
       <w:bookmarkStart w:id="4" w:name="_Toc195638680"/>
       <w:r>
-        <w:t>2.</w:t>
-      </w:r>
-      <w:r>
-        <w:t>3</w:t>
-      </w:r>
-      <w:r>
-        <w:t xml:space="preserve">. </w:t>
-      </w:r>
-      <w:r>
-        <w:t>Funcții definite de utilizator</w:t>
+        <w:t>2.3. Funcții definite de utilizator</w:t>
       </w:r>
       <w:bookmarkEnd w:id="4"/>
     </w:p>
@@ -6714,18 +6740,7 @@
           <w:szCs w:val="24"/>
           <w:lang w:val="ro-RO"/>
         </w:rPr>
-        <w:t>functii</w:t>
-      </w:r>
-      <w:r>
-        <w:rPr>
-          <w:rFonts w:ascii="Arial" w:hAnsi="Arial" w:cs="Arial"/>
-          <w:b/>
-          <w:bCs/>
-          <w:sz w:val="24"/>
-          <w:szCs w:val="24"/>
-          <w:lang w:val="ro-RO"/>
-        </w:rPr>
-        <w:t>.sql</w:t>
+        <w:t>functii.sql</w:t>
       </w:r>
       <w:r>
         <w:rPr>
@@ -6870,16 +6885,7 @@
       <w:bookmarkStart w:id="5" w:name="_Toc195638681"/>
       <w:r>
         <w:lastRenderedPageBreak/>
-        <w:t>2.</w:t>
-      </w:r>
-      <w:r>
-        <w:t>4</w:t>
-      </w:r>
-      <w:r>
-        <w:t xml:space="preserve">. </w:t>
-      </w:r>
-      <w:r>
-        <w:t>Triggeri</w:t>
+        <w:t>2.4. Triggeri</w:t>
       </w:r>
       <w:bookmarkEnd w:id="5"/>
     </w:p>
@@ -6912,18 +6918,7 @@
           <w:szCs w:val="24"/>
           <w:lang w:val="ro-RO"/>
         </w:rPr>
-        <w:t>triggeri</w:t>
-      </w:r>
-      <w:r>
-        <w:rPr>
-          <w:rFonts w:ascii="Arial" w:hAnsi="Arial" w:cs="Arial"/>
-          <w:b/>
-          <w:bCs/>
-          <w:sz w:val="24"/>
-          <w:szCs w:val="24"/>
-          <w:lang w:val="ro-RO"/>
-        </w:rPr>
-        <w:t>.sql</w:t>
+        <w:t>triggeri.sql</w:t>
       </w:r>
       <w:r>
         <w:rPr>
@@ -7059,16 +7054,7 @@
       </w:pPr>
       <w:bookmarkStart w:id="6" w:name="_Toc195638682"/>
       <w:r>
-        <w:t>2.</w:t>
-      </w:r>
-      <w:r>
-        <w:t>5</w:t>
-      </w:r>
-      <w:r>
-        <w:t xml:space="preserve">. </w:t>
-      </w:r>
-      <w:r>
-        <w:t>Indexuri</w:t>
+        <w:t>2.5. Indexuri</w:t>
       </w:r>
       <w:bookmarkEnd w:id="6"/>
     </w:p>
@@ -7101,18 +7087,7 @@
           <w:szCs w:val="24"/>
           <w:lang w:val="ro-RO"/>
         </w:rPr>
-        <w:t>indexuri</w:t>
-      </w:r>
-      <w:r>
-        <w:rPr>
-          <w:rFonts w:ascii="Arial" w:hAnsi="Arial" w:cs="Arial"/>
-          <w:b/>
-          <w:bCs/>
-          <w:sz w:val="24"/>
-          <w:szCs w:val="24"/>
-          <w:lang w:val="ro-RO"/>
-        </w:rPr>
-        <w:t>.sql</w:t>
+        <w:t>indexuri.sql</w:t>
       </w:r>
       <w:r>
         <w:rPr>
@@ -7358,16 +7333,7 @@
       </w:pPr>
       <w:bookmarkStart w:id="8" w:name="_Toc195638684"/>
       <w:r>
-        <w:t>3</w:t>
-      </w:r>
-      <w:r>
-        <w:t>.</w:t>
-      </w:r>
-      <w:r>
-        <w:t>1</w:t>
-      </w:r>
-      <w:r>
-        <w:t xml:space="preserve">. </w:t>
+        <w:t xml:space="preserve">3.1. </w:t>
       </w:r>
       <w:r>
         <w:t>Formule pentru calculul punctajelor</w:t>
@@ -7977,10 +7943,7 @@
       <w:bookmarkStart w:id="9" w:name="_Toc195638685"/>
       <w:r>
         <w:lastRenderedPageBreak/>
-        <w:t>3.2</w:t>
-      </w:r>
-      <w:r>
-        <w:t xml:space="preserve">. </w:t>
+        <w:t xml:space="preserve">3.2. </w:t>
       </w:r>
       <w:r>
         <w:t>Parametri (constanți pentru fiecare probă)</w:t>
@@ -8278,16 +8241,7 @@
                 <w:szCs w:val="24"/>
                 <w:lang w:val="ro-RO"/>
               </w:rPr>
-              <w:t>2</w:t>
-            </w:r>
-            <w:r>
-              <w:rPr>
-                <w:rFonts w:ascii="Arial" w:hAnsi="Arial" w:cs="Arial"/>
-                <w:sz w:val="24"/>
-                <w:szCs w:val="24"/>
-                <w:lang w:val="ro-RO"/>
-              </w:rPr>
-              <w:t>00m (automat)</w:t>
+              <w:t>200m (automat)</w:t>
             </w:r>
           </w:p>
         </w:tc>
@@ -8389,16 +8343,7 @@
                 <w:szCs w:val="24"/>
                 <w:lang w:val="ro-RO"/>
               </w:rPr>
-              <w:t>4</w:t>
-            </w:r>
-            <w:r>
-              <w:rPr>
-                <w:rFonts w:ascii="Arial" w:hAnsi="Arial" w:cs="Arial"/>
-                <w:sz w:val="24"/>
-                <w:szCs w:val="24"/>
-                <w:lang w:val="ro-RO"/>
-              </w:rPr>
-              <w:t>00m (automat)</w:t>
+              <w:t>400m (automat)</w:t>
             </w:r>
           </w:p>
         </w:tc>
@@ -8575,16 +8520,7 @@
                 <w:szCs w:val="24"/>
                 <w:lang w:val="ro-RO"/>
               </w:rPr>
-              <w:t>1.8</w:t>
-            </w:r>
-            <w:r>
-              <w:rPr>
-                <w:rFonts w:ascii="Arial" w:hAnsi="Arial" w:cs="Arial"/>
-                <w:sz w:val="24"/>
-                <w:szCs w:val="24"/>
-                <w:lang w:val="ro-RO"/>
-              </w:rPr>
-              <w:t>5</w:t>
+              <w:t>1.85</w:t>
             </w:r>
           </w:p>
         </w:tc>
@@ -8611,43 +8547,7 @@
                 <w:szCs w:val="24"/>
                 <w:lang w:val="ro-RO"/>
               </w:rPr>
-              <w:t>1</w:t>
-            </w:r>
-            <w:r>
-              <w:rPr>
-                <w:rFonts w:ascii="Arial" w:hAnsi="Arial" w:cs="Arial"/>
-                <w:sz w:val="24"/>
-                <w:szCs w:val="24"/>
-                <w:lang w:val="ro-RO"/>
-              </w:rPr>
-              <w:t>1</w:t>
-            </w:r>
-            <w:r>
-              <w:rPr>
-                <w:rFonts w:ascii="Arial" w:hAnsi="Arial" w:cs="Arial"/>
-                <w:sz w:val="24"/>
-                <w:szCs w:val="24"/>
-                <w:lang w:val="ro-RO"/>
-              </w:rPr>
-              <w:t>0m</w:t>
-            </w:r>
-            <w:r>
-              <w:rPr>
-                <w:rFonts w:ascii="Arial" w:hAnsi="Arial" w:cs="Arial"/>
-                <w:sz w:val="24"/>
-                <w:szCs w:val="24"/>
-                <w:lang w:val="ro-RO"/>
-              </w:rPr>
-              <w:t xml:space="preserve"> garduri</w:t>
-            </w:r>
-            <w:r>
-              <w:rPr>
-                <w:rFonts w:ascii="Arial" w:hAnsi="Arial" w:cs="Arial"/>
-                <w:sz w:val="24"/>
-                <w:szCs w:val="24"/>
-                <w:lang w:val="ro-RO"/>
-              </w:rPr>
-              <w:t xml:space="preserve"> (auto)</w:t>
+              <w:t>110m garduri (auto)</w:t>
             </w:r>
           </w:p>
         </w:tc>
@@ -9390,33 +9290,7 @@
           <w:lang w:val="ro-RO"/>
         </w:rPr>
         <w:tab/>
-      </w:r>
-      <w:r>
-        <w:rPr>
-          <w:rFonts w:ascii="Arial" w:hAnsi="Arial" w:cs="Arial"/>
-          <w:sz w:val="24"/>
-          <w:szCs w:val="24"/>
-          <w:lang w:val="ro-RO"/>
-        </w:rPr>
-        <w:t xml:space="preserve">Tabela pentru probele la </w:t>
-      </w:r>
-      <w:r>
-        <w:rPr>
-          <w:rFonts w:ascii="Arial" w:hAnsi="Arial" w:cs="Arial"/>
-          <w:sz w:val="24"/>
-          <w:szCs w:val="24"/>
-          <w:lang w:val="ro-RO"/>
-        </w:rPr>
-        <w:t>femei</w:t>
-      </w:r>
-      <w:r>
-        <w:rPr>
-          <w:rFonts w:ascii="Arial" w:hAnsi="Arial" w:cs="Arial"/>
-          <w:sz w:val="24"/>
-          <w:szCs w:val="24"/>
-          <w:lang w:val="ro-RO"/>
-        </w:rPr>
-        <w:t>:</w:t>
+        <w:t>Tabela pentru probele la femei:</w:t>
       </w:r>
     </w:p>
     <w:tbl>
@@ -10330,16 +10204,7 @@
       </w:pPr>
       <w:bookmarkStart w:id="10" w:name="_Toc195638686"/>
       <w:r>
-        <w:t>3.</w:t>
-      </w:r>
-      <w:r>
-        <w:t>3</w:t>
-      </w:r>
-      <w:r>
-        <w:t xml:space="preserve">. </w:t>
-      </w:r>
-      <w:r>
-        <w:t>Verificarea rezultatelor la calcul</w:t>
+        <w:t>3.3. Verificarea rezultatelor la calcul</w:t>
       </w:r>
       <w:bookmarkEnd w:id="10"/>
     </w:p>
@@ -10373,17 +10238,7 @@
             <w:szCs w:val="24"/>
             <w:lang w:val="ro-RO"/>
           </w:rPr>
-          <w:t>lin</w:t>
-        </w:r>
-        <w:r>
-          <w:rPr>
-            <w:rStyle w:val="Hyperlink"/>
-            <w:rFonts w:ascii="Arial" w:hAnsi="Arial" w:cs="Arial"/>
-            <w:sz w:val="24"/>
-            <w:szCs w:val="24"/>
-            <w:lang w:val="ro-RO"/>
-          </w:rPr>
-          <w:t>k</w:t>
+          <w:t>link</w:t>
         </w:r>
       </w:hyperlink>
       <w:r>

</xml_diff>